<commit_message>
Test robustness of model on augmented datasets
</commit_message>
<xml_diff>
--- a/results.docx
+++ b/results.docx
@@ -173,10 +173,7 @@
     </w:p>
     <w:p>
       <w:r>
-        <w:t xml:space="preserve">Best model: </w:t>
-      </w:r>
-      <w:r>
-        <w:t>Epoch 10:</w:t>
+        <w:t>Best model: Epoch 10:</w:t>
       </w:r>
     </w:p>
     <w:p>
@@ -193,117 +190,8 @@
       <w:r>
         <w:t>Results are just 3-4% worse than with color, so it looks like color doesn’t play a significant role for this model.</w:t>
       </w:r>
-    </w:p>
-    <w:p/>
-    <w:p>
-      <w:r>
-        <w:drawing>
-          <wp:inline distT="0" distB="0" distL="0" distR="0" wp14:anchorId="1FE329B6" wp14:editId="0C61FE7C">
-            <wp:extent cx="5943600" cy="2476500"/>
-            <wp:effectExtent l="0" t="0" r="0" b="0"/>
-            <wp:docPr id="4" name="Picture 4"/>
-            <wp:cNvGraphicFramePr>
-              <a:graphicFrameLocks xmlns:a="http://schemas.openxmlformats.org/drawingml/2006/main" noChangeAspect="1"/>
-            </wp:cNvGraphicFramePr>
-            <a:graphic xmlns:a="http://schemas.openxmlformats.org/drawingml/2006/main">
-              <a:graphicData uri="http://schemas.openxmlformats.org/drawingml/2006/picture">
-                <pic:pic xmlns:pic="http://schemas.openxmlformats.org/drawingml/2006/picture">
-                  <pic:nvPicPr>
-                    <pic:cNvPr id="1" name=""/>
-                    <pic:cNvPicPr/>
-                  </pic:nvPicPr>
-                  <pic:blipFill>
-                    <a:blip r:embed="rId7"/>
-                    <a:stretch>
-                      <a:fillRect/>
-                    </a:stretch>
-                  </pic:blipFill>
-                  <pic:spPr>
-                    <a:xfrm>
-                      <a:off x="0" y="0"/>
-                      <a:ext cx="5943600" cy="2476500"/>
-                    </a:xfrm>
-                    <a:prstGeom prst="rect">
-                      <a:avLst/>
-                    </a:prstGeom>
-                  </pic:spPr>
-                </pic:pic>
-              </a:graphicData>
-            </a:graphic>
-          </wp:inline>
-        </w:drawing>
-      </w:r>
-    </w:p>
-    <w:p/>
-    <w:p>
-      <w:r>
-        <w:t>Epoch 6:</w:t>
-      </w:r>
-    </w:p>
-    <w:p>
-      <w:r>
-        <w:t>Train Loss: 0.4366, Val Loss: 0.4718, Test Loss: 0.5646005596534774</w:t>
-      </w:r>
-    </w:p>
-    <w:p>
-      <w:r>
-        <w:t>Train Accuracy: 0.8211, Val Accuracy: 0.8062, Test Accuracy: 0.8018</w:t>
-      </w:r>
-    </w:p>
-    <w:p>
-      <w:r>
-        <w:lastRenderedPageBreak/>
-        <w:t>Saved new best model</w:t>
-      </w:r>
-    </w:p>
-    <w:p>
-      <w:r>
-        <w:t>Epoch 7:</w:t>
-      </w:r>
-    </w:p>
-    <w:p>
-      <w:r>
-        <w:t>Train Loss: 0.4154, Val Loss: 0.4795, Test Loss: 0.5746845459530457</w:t>
-      </w:r>
-    </w:p>
-    <w:p>
-      <w:r>
-        <w:t>Train Accuracy: 0.8290, Val Accuracy: 0.7882, Test Accuracy: 0.7856</w:t>
-      </w:r>
-    </w:p>
-    <w:p>
-      <w:r>
-        <w:t>Epoch 8:</w:t>
-      </w:r>
-    </w:p>
-    <w:p>
-      <w:r>
-        <w:t>Train Loss: 0.4107, Val Loss: 0.4804, Test Loss: 0.5830742525014793</w:t>
-      </w:r>
-    </w:p>
-    <w:p>
-      <w:r>
-        <w:t>Train Accuracy: 0.8297, Val Accuracy: 0.7828, Test Accuracy: 0.7776</w:t>
-      </w:r>
-    </w:p>
-    <w:p>
-      <w:r>
-        <w:t>Epoch 9:</w:t>
-      </w:r>
-    </w:p>
-    <w:p>
-      <w:r>
-        <w:t>Train Loss: 0.3943, Val Loss: 0.4567, Test Loss: 0.5630835894090233</w:t>
-      </w:r>
-    </w:p>
-    <w:p>
-      <w:r>
-        <w:t>Train Accuracy: 0.8364, Val Accuracy: 0.7966, Test Accuracy: 0.8006</w:t>
-      </w:r>
-    </w:p>
-    <w:p>
-      <w:r>
-        <w:t>Early stopping due to no improvement</w:t>
+      <w:r>
+        <w:t xml:space="preserve">  </w:t>
       </w:r>
       <w:bookmarkStart w:id="0" w:name="_GoBack"/>
       <w:bookmarkEnd w:id="0"/>

</xml_diff>